<commit_message>
copied presentation text into required md file formats
</commit_message>
<xml_diff>
--- a/Object Oriented Programming Concept Questions.docx
+++ b/Object Oriented Programming Concept Questions.docx
@@ -176,8 +176,6 @@
           </wp:inline>
         </w:drawing>
       </w:r>
-      <w:bookmarkStart w:id="0" w:name="_GoBack"/>
-      <w:bookmarkEnd w:id="0"/>
     </w:p>
     <w:p>
       <w:pPr>
@@ -441,16 +439,7 @@
           <w:sz w:val="32"/>
           <w:szCs w:val="32"/>
         </w:rPr>
-        <w:t>private final Dimension screenSize = new Dimension (gameWindowWidth, gameWindowHeight); //creates a new instance of Dimension called screenSize with gameWindowWidth and gameWindowHeight as its parameters. Di</w:t>
-      </w:r>
-      <w:r>
-        <w:rPr>
-          <w:rFonts w:ascii="Arial" w:hAnsi="Arial" w:cs="Arial"/>
-          <w:noProof/>
-          <w:sz w:val="32"/>
-          <w:szCs w:val="32"/>
-        </w:rPr>
-        <w:t>mension is a class from java.awt.</w:t>
+        <w:t>private final Dimension screenSize = new Dimension (gameWindowWidth, gameWindowHeight); //creates a new instance of Dimension called screenSize with gameWindowWidth and gameWindowHeight as its parameters. Dimension is a class from java.awt.</w:t>
       </w:r>
     </w:p>
     <w:p>
@@ -1928,72 +1917,8 @@
           <w:color w:val="24292E"/>
         </w:rPr>
       </w:pPr>
-      <w:r>
-        <w:rPr>
-          <w:rFonts w:ascii="Helvetica" w:hAnsi="Helvetica" w:cs="Times New Roman"/>
-          <w:color w:val="24292E"/>
-        </w:rPr>
-        <w:t>Object Oriented Programming:</w:t>
-      </w:r>
-    </w:p>
-    <w:p>
-      <w:pPr>
-        <w:shd w:val="clear" w:color="auto" w:fill="FFFFFF"/>
-        <w:spacing w:after="100" w:afterAutospacing="1"/>
-        <w:rPr>
-          <w:rFonts w:ascii="Helvetica" w:hAnsi="Helvetica" w:cs="Times New Roman"/>
-          <w:color w:val="24292E"/>
-        </w:rPr>
-      </w:pPr>
-      <w:r>
-        <w:rPr>
-          <w:rFonts w:ascii="Helvetica" w:hAnsi="Helvetica" w:cs="Times New Roman"/>
-          <w:b/>
-          <w:bCs/>
-          <w:color w:val="24292E"/>
-        </w:rPr>
-        <w:t xml:space="preserve">A programming paradigm that leverages classes and objects and utilizes four programming principles (pillars): encapsulation, inheritance, </w:t>
-      </w:r>
-      <w:proofErr w:type="gramStart"/>
-      <w:r>
-        <w:rPr>
-          <w:rFonts w:ascii="Helvetica" w:hAnsi="Helvetica" w:cs="Times New Roman"/>
-          <w:b/>
-          <w:bCs/>
-          <w:color w:val="24292E"/>
-        </w:rPr>
-        <w:t>abstraction</w:t>
-      </w:r>
-      <w:proofErr w:type="gramEnd"/>
-      <w:r>
-        <w:rPr>
-          <w:rFonts w:ascii="Helvetica" w:hAnsi="Helvetica" w:cs="Times New Roman"/>
-          <w:b/>
-          <w:bCs/>
-          <w:color w:val="24292E"/>
-        </w:rPr>
-        <w:t xml:space="preserve"> and polymorphism.</w:t>
-      </w:r>
-    </w:p>
-    <w:p>
-      <w:pPr>
-        <w:shd w:val="clear" w:color="auto" w:fill="FFFFFF"/>
-        <w:spacing w:after="100" w:afterAutospacing="1"/>
-        <w:rPr>
-          <w:rFonts w:ascii="Helvetica" w:hAnsi="Helvetica" w:cs="Times New Roman"/>
-          <w:color w:val="24292E"/>
-        </w:rPr>
-      </w:pPr>
-    </w:p>
-    <w:p>
-      <w:pPr>
-        <w:shd w:val="clear" w:color="auto" w:fill="FFFFFF"/>
-        <w:spacing w:after="100" w:afterAutospacing="1"/>
-        <w:rPr>
-          <w:rFonts w:ascii="Helvetica" w:hAnsi="Helvetica" w:cs="Times New Roman"/>
-          <w:color w:val="24292E"/>
-        </w:rPr>
-      </w:pPr>
+      <w:bookmarkStart w:id="0" w:name="_GoBack"/>
+      <w:bookmarkEnd w:id="0"/>
     </w:p>
     <w:p>
       <w:pPr>
@@ -2850,6 +2775,7 @@
   <w:style w:type="character" w:default="1" w:styleId="DefaultParagraphFont">
     <w:name w:val="Default Paragraph Font"/>
     <w:uiPriority w:val="1"/>
+    <w:semiHidden/>
     <w:unhideWhenUsed/>
   </w:style>
   <w:style w:type="table" w:default="1" w:styleId="TableNormal">
@@ -3182,6 +3108,7 @@
   <w:style w:type="character" w:default="1" w:styleId="DefaultParagraphFont">
     <w:name w:val="Default Paragraph Font"/>
     <w:uiPriority w:val="1"/>
+    <w:semiHidden/>
     <w:unhideWhenUsed/>
   </w:style>
   <w:style w:type="table" w:default="1" w:styleId="TableNormal">

</xml_diff>